<commit_message>
Private car package and liability policy frontend completed
</commit_message>
<xml_diff>
--- a/React_Native/React_Native_Notes.docx
+++ b/React_Native/React_Native_Notes.docx
@@ -36,7 +36,95 @@
         <w:t>Expo init project-name</w:t>
       </w:r>
     </w:p>
+    <w:p>
+      <w:r>
+        <w:t xml:space="preserve">&lt;Text </w:t>
+      </w:r>
+      <w:proofErr w:type="spellStart"/>
+      <w:r>
+        <w:t>onPress</w:t>
+      </w:r>
+      <w:proofErr w:type="spellEnd"/>
+      <w:proofErr w:type="gramStart"/>
+      <w:r>
+        <w:t>={</w:t>
+      </w:r>
+      <w:proofErr w:type="spellStart"/>
+      <w:proofErr w:type="gramEnd"/>
+      <w:r>
+        <w:t>handlePress</w:t>
+      </w:r>
+      <w:proofErr w:type="spellEnd"/>
+      <w:r>
+        <w:t>}&gt;  Hello World!  &lt;/Text&gt;   -   It is used to add text.</w:t>
+      </w:r>
+    </w:p>
+    <w:p>
+      <w:r>
+        <w:t xml:space="preserve"> &lt;Image source</w:t>
+      </w:r>
+      <w:proofErr w:type="gramStart"/>
+      <w:r>
+        <w:t>={</w:t>
+      </w:r>
+      <w:proofErr w:type="gramEnd"/>
+      <w:r>
+        <w:t>require("./assets/favicon.png")} /&gt; - We need to use require to display image.</w:t>
+      </w:r>
+    </w:p>
+    <w:p>
+      <w:r>
+        <w:t xml:space="preserve">Image does not have </w:t>
+      </w:r>
+      <w:proofErr w:type="spellStart"/>
+      <w:r>
+        <w:t>onPress</w:t>
+      </w:r>
+      <w:proofErr w:type="spellEnd"/>
+      <w:r>
+        <w:t xml:space="preserve"> prop, so to use </w:t>
+      </w:r>
+      <w:proofErr w:type="spellStart"/>
+      <w:r>
+        <w:t>onPress</w:t>
+      </w:r>
+      <w:proofErr w:type="spellEnd"/>
+      <w:r>
+        <w:t xml:space="preserve"> prop wrap it in a Touchable pros like </w:t>
+      </w:r>
+      <w:proofErr w:type="spellStart"/>
+      <w:r>
+        <w:t>TouchableWithoutFeedback</w:t>
+      </w:r>
+      <w:proofErr w:type="spellEnd"/>
+      <w:r>
+        <w:t xml:space="preserve">, </w:t>
+      </w:r>
+      <w:proofErr w:type="spellStart"/>
+      <w:r>
+        <w:t>TouchableOpacity</w:t>
+      </w:r>
+      <w:proofErr w:type="spellEnd"/>
+      <w:r>
+        <w:t xml:space="preserve"> etc. </w:t>
+      </w:r>
+    </w:p>
     <w:p/>
+    <w:p/>
+    <w:p/>
+    <w:p>
+      <w:proofErr w:type="spellStart"/>
+      <w:r>
+        <w:t>DateTimePicker</w:t>
+      </w:r>
+      <w:proofErr w:type="spellEnd"/>
+      <w:r>
+        <w:t xml:space="preserve"> - </w:t>
+      </w:r>
+      <w:r>
+        <w:t>https://github.com/react-native-datetimepicker/datetimepicker?tab=readme-ov-file</w:t>
+      </w:r>
+    </w:p>
     <w:sectPr>
       <w:pgSz w:w="11906" w:h="16838"/>
       <w:pgMar w:top="1440" w:right="1440" w:bottom="1440" w:left="1440" w:header="708" w:footer="708" w:gutter="0"/>
@@ -528,7 +616,7 @@
   <a:extraClrSchemeLst/>
   <a:extLst>
     <a:ext uri="{05A4C25C-085E-4340-85A3-A5531E510DB2}">
-      <thm15:themeFamily xmlns="" xmlns:thm15="http://schemas.microsoft.com/office/thememl/2012/main" name="Office Theme" id="{62F939B6-93AF-4DB8-9C6B-D6C7DFDC589F}" vid="{4A3C46E8-61CC-4603-A589-7422A47A8E4A}"/>
+      <thm15:themeFamily xmlns:thm15="http://schemas.microsoft.com/office/thememl/2012/main" xmlns="" name="Office Theme" id="{62F939B6-93AF-4DB8-9C6B-D6C7DFDC589F}" vid="{4A3C46E8-61CC-4603-A589-7422A47A8E4A}"/>
     </a:ext>
   </a:extLst>
 </a:theme>

</xml_diff>